<commit_message>
Update Reseva de slon de eventos.docx
</commit_message>
<xml_diff>
--- a/Documento/Reseva de slon de eventos.docx
+++ b/Documento/Reseva de slon de eventos.docx
@@ -406,6 +406,14 @@
           <w:sz w:val="22"/>
           <w:lang w:val="es-BO"/>
         </w:rPr>
+        <w:t xml:space="preserve">DESARROLLO DE SOFTWARE CON </w:t>
+      </w:r>
+      <w:r>
+        <w:rPr>
+          <w:rFonts w:cs="Times New Roman"/>
+          <w:sz w:val="22"/>
+          <w:lang w:val="es-BO"/>
+        </w:rPr>
         <w:t>METODOLOGÍAS</w:t>
       </w:r>
       <w:r>
@@ -438,6 +446,8 @@
           <w:lang w:val="es-BO"/>
         </w:rPr>
       </w:pPr>
+      <w:bookmarkStart w:id="0" w:name="_GoBack"/>
+      <w:bookmarkEnd w:id="0"/>
     </w:p>
     <w:p>
       <w:pPr>
@@ -7153,9 +7163,9 @@
           <w:docGrid w:linePitch="360"/>
         </w:sectPr>
       </w:pPr>
-      <w:bookmarkStart w:id="0" w:name="_Toc285535799"/>
-      <w:bookmarkStart w:id="1" w:name="_Toc410627893"/>
-      <w:bookmarkStart w:id="2" w:name="_Toc12986204"/>
+      <w:bookmarkStart w:id="1" w:name="_Toc285535799"/>
+      <w:bookmarkStart w:id="2" w:name="_Toc410627893"/>
+      <w:bookmarkStart w:id="3" w:name="_Toc12986204"/>
     </w:p>
     <w:p>
       <w:pPr>
@@ -7192,7 +7202,7 @@
           <w:lang w:val="es-ES"/>
         </w:rPr>
       </w:pPr>
-      <w:bookmarkStart w:id="3" w:name="_Toc19222978"/>
+      <w:bookmarkStart w:id="4" w:name="_Toc19222978"/>
       <w:r>
         <w:rPr>
           <w:lang w:val="es-ES"/>
@@ -7218,16 +7228,16 @@
         </w:rPr>
         <w:br/>
       </w:r>
-      <w:bookmarkEnd w:id="0"/>
       <w:bookmarkEnd w:id="1"/>
       <w:bookmarkEnd w:id="2"/>
+      <w:bookmarkEnd w:id="3"/>
       <w:r>
         <w:rPr>
           <w:lang w:val="es-ES"/>
         </w:rPr>
         <w:t>INTRODUCCIÓN</w:t>
       </w:r>
-      <w:bookmarkEnd w:id="3"/>
+      <w:bookmarkEnd w:id="4"/>
     </w:p>
     <w:p>
       <w:pPr>
@@ -7249,7 +7259,7 @@
           <w:lang w:val="es-ES"/>
         </w:rPr>
       </w:pPr>
-      <w:bookmarkStart w:id="4" w:name="_Toc19222979"/>
+      <w:bookmarkStart w:id="5" w:name="_Toc19222979"/>
       <w:r>
         <w:rPr>
           <w:lang w:val="es-ES"/>
@@ -7262,7 +7272,7 @@
         </w:rPr>
         <w:t xml:space="preserve"> del problema</w:t>
       </w:r>
-      <w:bookmarkEnd w:id="4"/>
+      <w:bookmarkEnd w:id="5"/>
     </w:p>
     <w:p>
       <w:pPr>
@@ -7298,21 +7308,7 @@
         <w:rPr>
           <w:lang w:val="es-ES"/>
         </w:rPr>
-        <w:t xml:space="preserve">a reconocida chef Ana María </w:t>
-      </w:r>
-      <w:proofErr w:type="spellStart"/>
-      <w:r>
-        <w:rPr>
-          <w:lang w:val="es-ES"/>
-        </w:rPr>
-        <w:t>Westermann</w:t>
-      </w:r>
-      <w:proofErr w:type="spellEnd"/>
-      <w:r>
-        <w:rPr>
-          <w:lang w:val="es-ES"/>
-        </w:rPr>
-        <w:t xml:space="preserve"> Añez de Aguilera, quien desde 1985 comenzó a ofrecer el servicio de catering para eventos</w:t>
+        <w:t>a reconocida chef Ana María Westermann Añez de Aguilera, quien desde 1985 comenzó a ofrecer el servicio de catering para eventos</w:t>
       </w:r>
       <w:r>
         <w:rPr>
@@ -7819,7 +7815,7 @@
           <w:lang w:val="es-ES"/>
         </w:rPr>
       </w:pPr>
-      <w:bookmarkStart w:id="5" w:name="_Toc19222980"/>
+      <w:bookmarkStart w:id="6" w:name="_Toc19222980"/>
       <w:r>
         <w:rPr>
           <w:lang w:val="es-ES"/>
@@ -7833,7 +7829,7 @@
         </w:rPr>
         <w:t xml:space="preserve"> del problema</w:t>
       </w:r>
-      <w:bookmarkEnd w:id="5"/>
+      <w:bookmarkEnd w:id="6"/>
     </w:p>
     <w:p>
       <w:pPr>
@@ -7930,7 +7926,7 @@
           <w:szCs w:val="24"/>
         </w:rPr>
       </w:pPr>
-      <w:bookmarkStart w:id="6" w:name="_Toc19222981"/>
+      <w:bookmarkStart w:id="7" w:name="_Toc19222981"/>
       <w:r>
         <w:rPr>
           <w:rFonts w:cs="Times New Roman"/>
@@ -7952,7 +7948,7 @@
         </w:rPr>
         <w:t>s</w:t>
       </w:r>
-      <w:bookmarkEnd w:id="6"/>
+      <w:bookmarkEnd w:id="7"/>
     </w:p>
     <w:p>
       <w:pPr>
@@ -7966,14 +7962,14 @@
           <w:rFonts w:cs="Times New Roman"/>
         </w:rPr>
       </w:pPr>
-      <w:bookmarkStart w:id="7" w:name="_Toc19222982"/>
+      <w:bookmarkStart w:id="8" w:name="_Toc19222982"/>
       <w:r>
         <w:rPr>
           <w:rFonts w:cs="Times New Roman"/>
         </w:rPr>
         <w:t>Objetivo general</w:t>
       </w:r>
-      <w:bookmarkEnd w:id="7"/>
+      <w:bookmarkEnd w:id="8"/>
     </w:p>
     <w:p>
       <w:pPr>
@@ -8061,14 +8057,14 @@
           <w:rFonts w:cs="Times New Roman"/>
         </w:rPr>
       </w:pPr>
-      <w:bookmarkStart w:id="8" w:name="_Toc19222983"/>
+      <w:bookmarkStart w:id="9" w:name="_Toc19222983"/>
       <w:r>
         <w:rPr>
           <w:rFonts w:cs="Times New Roman"/>
         </w:rPr>
         <w:t>Objetivo especifico</w:t>
       </w:r>
-      <w:bookmarkEnd w:id="8"/>
+      <w:bookmarkEnd w:id="9"/>
     </w:p>
     <w:p>
       <w:pPr>
@@ -8194,11 +8190,11 @@
           <w:numId w:val="61"/>
         </w:numPr>
       </w:pPr>
-      <w:bookmarkStart w:id="9" w:name="_Toc19222984"/>
+      <w:bookmarkStart w:id="10" w:name="_Toc19222984"/>
       <w:r>
         <w:t>Alcance</w:t>
       </w:r>
-      <w:bookmarkEnd w:id="9"/>
+      <w:bookmarkEnd w:id="10"/>
     </w:p>
     <w:p>
       <w:r>
@@ -8223,8 +8219,6 @@
       <w:r>
         <w:t xml:space="preserve">Cabe mencionar que el trabajo en cuestión, </w:t>
       </w:r>
-      <w:bookmarkStart w:id="10" w:name="_GoBack"/>
-      <w:bookmarkEnd w:id="10"/>
     </w:p>
     <w:p>
       <w:r>
@@ -8548,6 +8542,7 @@
           <w:id w:val="2090275184"/>
           <w:citation/>
         </w:sdtPr>
+        <w:sdtEndPr/>
         <w:sdtContent>
           <w:r>
             <w:rPr>
@@ -8766,6 +8761,7 @@
           <w:id w:val="-2032798931"/>
           <w:citation/>
         </w:sdtPr>
+        <w:sdtEndPr/>
         <w:sdtContent>
           <w:r>
             <w:rPr>
@@ -8876,6 +8872,7 @@
           <w:id w:val="586817630"/>
           <w:citation/>
         </w:sdtPr>
+        <w:sdtEndPr/>
         <w:sdtContent>
           <w:r>
             <w:rPr>
@@ -9149,6 +9146,7 @@
           <w:id w:val="1476955688"/>
           <w:citation/>
         </w:sdtPr>
+        <w:sdtEndPr/>
         <w:sdtContent>
           <w:r>
             <w:rPr>
@@ -9249,6 +9247,7 @@
           <w:id w:val="-60019211"/>
           <w:citation/>
         </w:sdtPr>
+        <w:sdtEndPr/>
         <w:sdtContent>
           <w:r>
             <w:rPr>
@@ -9567,6 +9566,7 @@
           <w:id w:val="2056573367"/>
           <w:citation/>
         </w:sdtPr>
+        <w:sdtEndPr/>
         <w:sdtContent>
           <w:r>
             <w:rPr>
@@ -9731,6 +9731,7 @@
           <w:id w:val="-1877603048"/>
           <w:citation/>
         </w:sdtPr>
+        <w:sdtEndPr/>
         <w:sdtContent>
           <w:r>
             <w:rPr>
@@ -10028,6 +10029,7 @@
           <w:id w:val="55989309"/>
           <w:citation/>
         </w:sdtPr>
+        <w:sdtEndPr/>
         <w:sdtContent>
           <w:r>
             <w:rPr>
@@ -11169,6 +11171,7 @@
           <w:id w:val="-219222206"/>
           <w:citation/>
         </w:sdtPr>
+        <w:sdtEndPr/>
         <w:sdtContent>
           <w:r>
             <w:fldChar w:fldCharType="begin"/>
@@ -11275,6 +11278,7 @@
           <w:id w:val="668759964"/>
           <w:citation/>
         </w:sdtPr>
+        <w:sdtEndPr/>
         <w:sdtContent>
           <w:r>
             <w:fldChar w:fldCharType="begin"/>
@@ -11543,6 +11547,7 @@
           <w:id w:val="-668022595"/>
           <w:citation/>
         </w:sdtPr>
+        <w:sdtEndPr/>
         <w:sdtContent>
           <w:r>
             <w:fldChar w:fldCharType="begin"/>
@@ -12014,6 +12019,7 @@
           <w:id w:val="-1713098868"/>
           <w:citation/>
         </w:sdtPr>
+        <w:sdtEndPr/>
         <w:sdtContent>
           <w:r>
             <w:rPr>
@@ -12275,6 +12281,7 @@
           <w:id w:val="864788074"/>
           <w:citation/>
         </w:sdtPr>
+        <w:sdtEndPr/>
         <w:sdtContent>
           <w:r>
             <w:rPr>
@@ -12538,6 +12545,7 @@
           <w:id w:val="-1952471497"/>
           <w:citation/>
         </w:sdtPr>
+        <w:sdtEndPr/>
         <w:sdtContent>
           <w:r>
             <w:rPr>
@@ -12677,6 +12685,7 @@
           <w:id w:val="591284284"/>
           <w:citation/>
         </w:sdtPr>
+        <w:sdtEndPr/>
         <w:sdtContent>
           <w:r>
             <w:rPr>
@@ -12972,21 +12981,15 @@
         <w:rPr>
           <w:rFonts w:cs="Times New Roman"/>
         </w:rPr>
-        <w:t xml:space="preserve">Como un proyecto piloto en la línea de cambio de modelo de negocio </w:t>
+        <w:t>Como un proyecto piloto en la línea de cambio de modelo de negocio On</w:t>
+      </w:r>
+      <w:r>
+        <w:rPr>
+          <w:rFonts w:cs="Times New Roman"/>
+        </w:rPr>
+        <w:t>-</w:t>
       </w:r>
       <w:proofErr w:type="spellStart"/>
-      <w:r>
-        <w:rPr>
-          <w:rFonts w:cs="Times New Roman"/>
-        </w:rPr>
-        <w:t>On</w:t>
-      </w:r>
-      <w:r>
-        <w:rPr>
-          <w:rFonts w:cs="Times New Roman"/>
-        </w:rPr>
-        <w:t>-</w:t>
-      </w:r>
       <w:r>
         <w:rPr>
           <w:rFonts w:cs="Times New Roman"/>
@@ -13022,6 +13025,7 @@
           <w:id w:val="1166678562"/>
           <w:citation/>
         </w:sdtPr>
+        <w:sdtEndPr/>
         <w:sdtContent>
           <w:r>
             <w:rPr>
@@ -13169,6 +13173,7 @@
           <w:id w:val="-1307777884"/>
           <w:citation/>
         </w:sdtPr>
+        <w:sdtEndPr/>
         <w:sdtContent>
           <w:r>
             <w:rPr>
@@ -13352,19 +13357,35 @@
       </w:r>
       <w:proofErr w:type="spellEnd"/>
       <w:r>
-        <w:t> permitirá, una vez este certificado por el SIN, la emisión de Documentos Fiscales Electrónicos( Facturas, Notas Fis</w:t>
+        <w:t xml:space="preserve"> permitirá, una vez este certificado por el SIN, la emisión de Documentos Fiscales </w:t>
+      </w:r>
+      <w:proofErr w:type="gramStart"/>
+      <w:r>
+        <w:t>Electrónicos( Facturas</w:t>
+      </w:r>
+      <w:proofErr w:type="gramEnd"/>
+      <w:r>
+        <w:t>, Notas Fis</w:t>
       </w:r>
       <w:r>
         <w:t>cales y Documentos Equivalentes</w:t>
       </w:r>
       <w:r>
-        <w:t xml:space="preserve">) cumpliendo con los requisitos legales y reglamentarios establecidos en la Resolución Normativa de Directorio No. 101800000026, </w:t>
+        <w:t xml:space="preserve">) cumpliendo con los requisitos legales y reglamentarios establecidos en la Resolución Normativa de Directorio No. </w:t>
+      </w:r>
+      <w:proofErr w:type="gramStart"/>
+      <w:r>
+        <w:t xml:space="preserve">101800000026, </w:t>
       </w:r>
       <w:r>
         <w:t xml:space="preserve"> </w:t>
       </w:r>
       <w:r>
-        <w:t>garantizando la autenticidad de su origen e integridad de su contenido, ya que cada Documento Fiscal lleva la Firma Digital del emisor cuando es emitida por la modalidad de Facturación Electrónica en Línea o las credenciales autorizadas por el SIN en las modalidades de Facturación Computarizada en Línea y Portal Web.</w:t>
+        <w:t>garantizando</w:t>
+      </w:r>
+      <w:proofErr w:type="gramEnd"/>
+      <w:r>
+        <w:t xml:space="preserve"> la autenticidad de su origen e integridad de su contenido, ya que cada Documento Fiscal lleva la Firma Digital del emisor cuando es emitida por la modalidad de Facturación Electrónica en Línea o las credenciales autorizadas por el SIN en las modalidades de Facturación Computarizada en Línea y Portal Web.</w:t>
       </w:r>
       <w:r>
         <w:t xml:space="preserve"> </w:t>
@@ -13418,6 +13439,7 @@
           <w:id w:val="-927423745"/>
           <w:citation/>
         </w:sdtPr>
+        <w:sdtEndPr/>
         <w:sdtContent>
           <w:r>
             <w:fldChar w:fldCharType="begin"/>
@@ -13531,6 +13553,7 @@
           <w:id w:val="-1794512007"/>
           <w:citation/>
         </w:sdtPr>
+        <w:sdtEndPr/>
         <w:sdtContent>
           <w:r>
             <w:fldChar w:fldCharType="begin"/>
@@ -14055,6 +14078,7 @@
           <w:id w:val="577715385"/>
           <w:citation/>
         </w:sdtPr>
+        <w:sdtEndPr/>
         <w:sdtContent>
           <w:r>
             <w:rPr>
@@ -14402,6 +14426,7 @@
           <w:id w:val="1621724398"/>
           <w:citation/>
         </w:sdtPr>
+        <w:sdtEndPr/>
         <w:sdtContent>
           <w:r>
             <w:rPr>
@@ -14712,6 +14737,7 @@
           <w:id w:val="-970819154"/>
           <w:citation/>
         </w:sdtPr>
+        <w:sdtEndPr/>
         <w:sdtContent>
           <w:r>
             <w:rPr>
@@ -14909,6 +14935,7 @@
           <w:id w:val="122741931"/>
           <w:citation/>
         </w:sdtPr>
+        <w:sdtEndPr/>
         <w:sdtContent>
           <w:r>
             <w:rPr>
@@ -15061,6 +15088,7 @@
           <w:id w:val="1997992445"/>
           <w:citation/>
         </w:sdtPr>
+        <w:sdtEndPr/>
         <w:sdtContent>
           <w:r>
             <w:rPr>
@@ -15614,6 +15642,7 @@
           <w:id w:val="-1865044967"/>
           <w:citation/>
         </w:sdtPr>
+        <w:sdtEndPr/>
         <w:sdtContent>
           <w:r>
             <w:rPr>
@@ -16147,6 +16176,7 @@
           <w:id w:val="-773477699"/>
           <w:citation/>
         </w:sdtPr>
+        <w:sdtEndPr/>
         <w:sdtContent>
           <w:r>
             <w:rPr>
@@ -16379,6 +16409,7 @@
           <w:id w:val="-1192450711"/>
           <w:citation/>
         </w:sdtPr>
+        <w:sdtEndPr/>
         <w:sdtContent>
           <w:r>
             <w:rPr>
@@ -16731,21 +16762,7 @@
         <w:rPr>
           <w:rFonts w:cs="Times New Roman"/>
         </w:rPr>
-        <w:t xml:space="preserve"> una combinación de </w:t>
-      </w:r>
-      <w:proofErr w:type="spellStart"/>
-      <w:r>
-        <w:rPr>
-          <w:rFonts w:cs="Times New Roman"/>
-        </w:rPr>
-        <w:t>frameworks</w:t>
-      </w:r>
-      <w:proofErr w:type="spellEnd"/>
-      <w:r>
-        <w:rPr>
-          <w:rFonts w:cs="Times New Roman"/>
-        </w:rPr>
-        <w:t xml:space="preserve"> y prácticas de ingeniería como ser Scrum y XP junto con el Lenguaje Unificado de Modelado </w:t>
+        <w:t xml:space="preserve"> una combinación de frameworks y prácticas de ingeniería como ser Scrum y XP junto con el Lenguaje Unificado de Modelado </w:t>
       </w:r>
       <w:proofErr w:type="spellStart"/>
       <w:r>
@@ -16769,6 +16786,7 @@
           <w:id w:val="1700426556"/>
           <w:citation/>
         </w:sdtPr>
+        <w:sdtEndPr/>
         <w:sdtContent>
           <w:r>
             <w:rPr>
@@ -17214,7 +17232,14 @@
         <w:rPr>
           <w:rFonts w:cs="Times New Roman"/>
         </w:rPr>
-        <w:t xml:space="preserve"> apoyo profesional a través de un proyecto de consultoría y/o un coaching para ayudarles en sus trabajos y toma de decisiones diarias</w:t>
+        <w:t xml:space="preserve"> apoyo profesional a través de un proyecto de consultoría y/o un coaching para ayudarles en sus trabajos y toma de decisiones </w:t>
+      </w:r>
+      <w:proofErr w:type="gramStart"/>
+      <w:r>
+        <w:rPr>
+          <w:rFonts w:cs="Times New Roman"/>
+        </w:rPr>
+        <w:t>diarias</w:t>
       </w:r>
       <w:r>
         <w:rPr>
@@ -17222,6 +17247,7 @@
         </w:rPr>
         <w:t>,  ayudando</w:t>
       </w:r>
+      <w:proofErr w:type="gramEnd"/>
       <w:r>
         <w:rPr>
           <w:rFonts w:cs="Times New Roman"/>
@@ -17236,6 +17262,7 @@
           <w:id w:val="2056420996"/>
           <w:citation/>
         </w:sdtPr>
+        <w:sdtEndPr/>
         <w:sdtContent>
           <w:r>
             <w:rPr>
@@ -17470,6 +17497,7 @@
           <w:id w:val="-1573738171"/>
           <w:citation/>
         </w:sdtPr>
+        <w:sdtEndPr/>
         <w:sdtContent>
           <w:r>
             <w:rPr>
@@ -17749,19 +17777,11 @@
           <w:rFonts w:cs="Times New Roman"/>
         </w:rPr>
       </w:pPr>
-      <w:proofErr w:type="spellStart"/>
-      <w:r>
-        <w:rPr>
-          <w:rFonts w:cs="Times New Roman"/>
-        </w:rPr>
-        <w:t>RESTful</w:t>
-      </w:r>
-      <w:proofErr w:type="spellEnd"/>
-      <w:r>
-        <w:rPr>
-          <w:rFonts w:cs="Times New Roman"/>
-        </w:rPr>
-        <w:t xml:space="preserve"> </w:t>
+      <w:r>
+        <w:rPr>
+          <w:rFonts w:cs="Times New Roman"/>
+        </w:rPr>
+        <w:t xml:space="preserve">RESTful </w:t>
       </w:r>
       <w:proofErr w:type="spellStart"/>
       <w:r>
@@ -17952,6 +17972,7 @@
           <w:id w:val="-1580588613"/>
           <w:citation/>
         </w:sdtPr>
+        <w:sdtEndPr/>
         <w:sdtContent>
           <w:r>
             <w:rPr>
@@ -18780,6 +18801,7 @@
           <w:id w:val="969250455"/>
           <w:citation/>
         </w:sdtPr>
+        <w:sdtEndPr/>
         <w:sdtContent>
           <w:r>
             <w:rPr>
@@ -18959,6 +18981,7 @@
           <w:id w:val="1126352522"/>
           <w:citation/>
         </w:sdtPr>
+        <w:sdtEndPr/>
         <w:sdtContent>
           <w:r>
             <w:rPr>
@@ -19256,6 +19279,7 @@
           <w:id w:val="1466471092"/>
           <w:citation/>
         </w:sdtPr>
+        <w:sdtEndPr/>
         <w:sdtContent>
           <w:r>
             <w:rPr>
@@ -19703,6 +19727,7 @@
           <w:id w:val="2013486563"/>
           <w:citation/>
         </w:sdtPr>
+        <w:sdtEndPr/>
         <w:sdtContent>
           <w:r>
             <w:rPr>
@@ -21102,14 +21127,14 @@
         <w:rPr>
           <w:rFonts w:cs="Times New Roman"/>
         </w:rPr>
-        <w:t xml:space="preserve"> oferta de servicios SAP prestados, tanto </w:t>
+        <w:t xml:space="preserve"> oferta de servicios SAP prestados, tanto On-</w:t>
       </w:r>
       <w:proofErr w:type="spellStart"/>
       <w:r>
         <w:rPr>
           <w:rFonts w:cs="Times New Roman"/>
         </w:rPr>
-        <w:t>On-Premise</w:t>
+        <w:t>Premise</w:t>
       </w:r>
       <w:proofErr w:type="spellEnd"/>
       <w:r>
@@ -21296,6 +21321,7 @@
           <w:id w:val="-644659774"/>
           <w:citation/>
         </w:sdtPr>
+        <w:sdtEndPr/>
         <w:sdtContent>
           <w:r>
             <w:rPr>
@@ -21552,6 +21578,7 @@
           <w:id w:val="1628422462"/>
           <w:citation/>
         </w:sdtPr>
+        <w:sdtEndPr/>
         <w:sdtContent>
           <w:r>
             <w:rPr>
@@ -22518,6 +22545,7 @@
               </w:rPr>
             </w:pPr>
             <w:proofErr w:type="spellStart"/>
+            <w:proofErr w:type="gramStart"/>
             <w:r>
               <w:rPr>
                 <w:rFonts w:cs="Times New Roman"/>
@@ -22529,7 +22557,14 @@
               <w:rPr>
                 <w:rFonts w:cs="Times New Roman"/>
               </w:rPr>
-              <w:t>(extra, si se aplica)</w:t>
+              <w:t>(</w:t>
+            </w:r>
+            <w:proofErr w:type="gramEnd"/>
+            <w:r>
+              <w:rPr>
+                <w:rFonts w:cs="Times New Roman"/>
+              </w:rPr>
+              <w:t>extra, si se aplica)</w:t>
             </w:r>
           </w:p>
         </w:tc>
@@ -23517,7 +23552,23 @@
                 <w:rFonts w:cs="Times New Roman"/>
                 <w:sz w:val="20"/>
               </w:rPr>
-              <w:t>Gestión de clientes(CRM)</w:t>
+              <w:t xml:space="preserve">Gestión de </w:t>
+            </w:r>
+            <w:proofErr w:type="gramStart"/>
+            <w:r>
+              <w:rPr>
+                <w:rFonts w:cs="Times New Roman"/>
+                <w:sz w:val="20"/>
+              </w:rPr>
+              <w:t>clientes(</w:t>
+            </w:r>
+            <w:proofErr w:type="gramEnd"/>
+            <w:r>
+              <w:rPr>
+                <w:rFonts w:cs="Times New Roman"/>
+                <w:sz w:val="20"/>
+              </w:rPr>
+              <w:t>CRM)</w:t>
             </w:r>
           </w:p>
         </w:tc>
@@ -23692,12 +23743,21 @@
                 <w:sz w:val="20"/>
               </w:rPr>
             </w:pPr>
-            <w:r>
-              <w:rPr>
-                <w:rFonts w:cs="Times New Roman"/>
-                <w:sz w:val="20"/>
-              </w:rPr>
-              <w:t>Básica(Sin requisitos)</w:t>
+            <w:proofErr w:type="gramStart"/>
+            <w:r>
+              <w:rPr>
+                <w:rFonts w:cs="Times New Roman"/>
+                <w:sz w:val="20"/>
+              </w:rPr>
+              <w:t>Básica(</w:t>
+            </w:r>
+            <w:proofErr w:type="gramEnd"/>
+            <w:r>
+              <w:rPr>
+                <w:rFonts w:cs="Times New Roman"/>
+                <w:sz w:val="20"/>
+              </w:rPr>
+              <w:t>Sin requisitos)</w:t>
             </w:r>
           </w:p>
         </w:tc>
@@ -23912,12 +23972,21 @@
                 <w:sz w:val="20"/>
               </w:rPr>
             </w:pPr>
-            <w:r>
-              <w:rPr>
-                <w:rFonts w:cs="Times New Roman"/>
-                <w:sz w:val="20"/>
-              </w:rPr>
-              <w:t>Solo lista materiales para ventas</w:t>
+            <w:proofErr w:type="gramStart"/>
+            <w:r>
+              <w:rPr>
+                <w:rFonts w:cs="Times New Roman"/>
+                <w:sz w:val="20"/>
+              </w:rPr>
+              <w:t>Solo lista materiales</w:t>
+            </w:r>
+            <w:proofErr w:type="gramEnd"/>
+            <w:r>
+              <w:rPr>
+                <w:rFonts w:cs="Times New Roman"/>
+                <w:sz w:val="20"/>
+              </w:rPr>
+              <w:t xml:space="preserve"> para ventas</w:t>
             </w:r>
           </w:p>
         </w:tc>
@@ -24376,6 +24445,7 @@
           <w:id w:val="-449249542"/>
           <w:citation/>
         </w:sdtPr>
+        <w:sdtEndPr/>
         <w:sdtContent>
           <w:r>
             <w:rPr>
@@ -24716,6 +24786,7 @@
           <w:id w:val="-296912934"/>
           <w:citation/>
         </w:sdtPr>
+        <w:sdtEndPr/>
         <w:sdtContent>
           <w:r>
             <w:rPr>
@@ -24959,6 +25030,7 @@
           <w:id w:val="-276947580"/>
           <w:citation/>
         </w:sdtPr>
+        <w:sdtEndPr/>
         <w:sdtContent>
           <w:r>
             <w:rPr>
@@ -25206,6 +25278,7 @@
           <w:id w:val="-44603881"/>
           <w:citation/>
         </w:sdtPr>
+        <w:sdtEndPr/>
         <w:sdtContent>
           <w:r>
             <w:rPr>
@@ -25478,6 +25551,7 @@
           <w:id w:val="-1768621098"/>
           <w:citation/>
         </w:sdtPr>
+        <w:sdtEndPr/>
         <w:sdtContent>
           <w:r>
             <w:rPr>
@@ -26024,6 +26098,7 @@
           <w:id w:val="-2143030690"/>
           <w:citation/>
         </w:sdtPr>
+        <w:sdtEndPr/>
         <w:sdtContent>
           <w:r>
             <w:rPr>
@@ -26160,6 +26235,7 @@
           <w:id w:val="-334234873"/>
           <w:citation/>
         </w:sdtPr>
+        <w:sdtEndPr/>
         <w:sdtContent>
           <w:r>
             <w:rPr>
@@ -26377,6 +26453,7 @@
           <w:id w:val="2031687848"/>
           <w:citation/>
         </w:sdtPr>
+        <w:sdtEndPr/>
         <w:sdtContent>
           <w:r>
             <w:rPr>
@@ -27082,6 +27159,7 @@
           <w:id w:val="2080639911"/>
           <w:citation/>
         </w:sdtPr>
+        <w:sdtEndPr/>
         <w:sdtContent>
           <w:r>
             <w:rPr>
@@ -27207,6 +27285,7 @@
           <w:id w:val="-734859491"/>
           <w:citation/>
         </w:sdtPr>
+        <w:sdtEndPr/>
         <w:sdtContent>
           <w:r>
             <w:rPr>
@@ -27372,6 +27451,7 @@
           <w:id w:val="-1389557387"/>
           <w:citation/>
         </w:sdtPr>
+        <w:sdtEndPr/>
         <w:sdtContent>
           <w:r>
             <w:rPr>
@@ -28737,6 +28817,7 @@
           <w:id w:val="184957196"/>
           <w:citation/>
         </w:sdtPr>
+        <w:sdtEndPr/>
         <w:sdtContent>
           <w:r>
             <w:rPr>
@@ -29184,14 +29265,14 @@
         <w:rPr>
           <w:rFonts w:cs="Times New Roman"/>
         </w:rPr>
-        <w:t xml:space="preserve">) u </w:t>
+        <w:t>) u On-</w:t>
       </w:r>
       <w:proofErr w:type="spellStart"/>
       <w:r>
         <w:rPr>
           <w:rFonts w:cs="Times New Roman"/>
         </w:rPr>
-        <w:t>On-Demand</w:t>
+        <w:t>Demand</w:t>
       </w:r>
       <w:proofErr w:type="spellEnd"/>
       <w:r>
@@ -29491,6 +29572,7 @@
           <w:id w:val="-1343316024"/>
           <w:citation/>
         </w:sdtPr>
+        <w:sdtEndPr/>
         <w:sdtContent>
           <w:r>
             <w:rPr>
@@ -29614,6 +29696,7 @@
           <w:id w:val="-102656317"/>
           <w:citation/>
         </w:sdtPr>
+        <w:sdtEndPr/>
         <w:sdtContent>
           <w:r>
             <w:fldChar w:fldCharType="begin"/>
@@ -30672,6 +30755,7 @@
           <w:id w:val="-1559783034"/>
           <w:citation/>
         </w:sdtPr>
+        <w:sdtEndPr/>
         <w:sdtContent>
           <w:r>
             <w:rPr>
@@ -30752,6 +30836,7 @@
           <w:id w:val="719941379"/>
           <w:citation/>
         </w:sdtPr>
+        <w:sdtEndPr/>
         <w:sdtContent>
           <w:r>
             <w:rPr>
@@ -31345,6 +31430,7 @@
             <w:id w:val="111145805"/>
             <w:bibliography/>
           </w:sdtPr>
+          <w:sdtEndPr/>
           <w:sdtContent>
             <w:p>
               <w:pPr>
@@ -33219,7 +33305,21 @@
         <w:rPr>
           <w:rFonts w:cs="Times New Roman"/>
         </w:rPr>
-        <w:t xml:space="preserve"> A continuación se </w:t>
+        <w:t xml:space="preserve"> A </w:t>
+      </w:r>
+      <w:proofErr w:type="gramStart"/>
+      <w:r>
+        <w:rPr>
+          <w:rFonts w:cs="Times New Roman"/>
+        </w:rPr>
+        <w:t>continuación</w:t>
+      </w:r>
+      <w:proofErr w:type="gramEnd"/>
+      <w:r>
+        <w:rPr>
+          <w:rFonts w:cs="Times New Roman"/>
+        </w:rPr>
+        <w:t xml:space="preserve"> se </w:t>
       </w:r>
       <w:r>
         <w:rPr>
@@ -34896,7 +34996,27 @@
                 <w:sz w:val="20"/>
                 <w:szCs w:val="22"/>
               </w:rPr>
-              <w:t>Clientes nuevos(15% de descuento)</w:t>
+              <w:t xml:space="preserve">Clientes </w:t>
+            </w:r>
+            <w:proofErr w:type="gramStart"/>
+            <w:r>
+              <w:rPr>
+                <w:rFonts w:cs="Times New Roman"/>
+                <w:b/>
+                <w:sz w:val="20"/>
+                <w:szCs w:val="22"/>
+              </w:rPr>
+              <w:t>nuevos(</w:t>
+            </w:r>
+            <w:proofErr w:type="gramEnd"/>
+            <w:r>
+              <w:rPr>
+                <w:rFonts w:cs="Times New Roman"/>
+                <w:b/>
+                <w:sz w:val="20"/>
+                <w:szCs w:val="22"/>
+              </w:rPr>
+              <w:t>15% de descuento)</w:t>
             </w:r>
           </w:p>
         </w:tc>
@@ -40394,12 +40514,14 @@
       <w:r>
         <w:t xml:space="preserve">    </w:t>
       </w:r>
+      <w:proofErr w:type="gramStart"/>
       <w:r>
         <w:rPr>
           <w:b/>
         </w:rPr>
         <w:t>Regimiento</w:t>
       </w:r>
+      <w:proofErr w:type="gramEnd"/>
       <w:r>
         <w:rPr>
           <w:b/>
@@ -40432,11 +40554,19 @@
       <w:r>
         <w:t xml:space="preserve">     </w:t>
       </w:r>
+      <w:proofErr w:type="gramStart"/>
       <w:r>
         <w:rPr>
           <w:b/>
         </w:rPr>
-        <w:t>Instituto Superior Santo Domingo</w:t>
+        <w:t>Instituto</w:t>
+      </w:r>
+      <w:proofErr w:type="gramEnd"/>
+      <w:r>
+        <w:rPr>
+          <w:b/>
+        </w:rPr>
+        <w:t xml:space="preserve"> Superior Santo Domingo</w:t>
       </w:r>
     </w:p>
     <w:p>
@@ -40467,11 +40597,19 @@
       <w:r>
         <w:t xml:space="preserve">     </w:t>
       </w:r>
+      <w:proofErr w:type="gramStart"/>
       <w:r>
         <w:rPr>
           <w:b/>
         </w:rPr>
-        <w:t>Instituto Superior Santo Domingo</w:t>
+        <w:t>Instituto</w:t>
+      </w:r>
+      <w:proofErr w:type="gramEnd"/>
+      <w:r>
+        <w:rPr>
+          <w:b/>
+        </w:rPr>
+        <w:t xml:space="preserve"> Superior Santo Domingo</w:t>
       </w:r>
     </w:p>
     <w:p>
@@ -41123,15 +41261,7 @@
         <w:t xml:space="preserve">2016   </w:t>
       </w:r>
       <w:r>
-        <w:t xml:space="preserve">API </w:t>
-      </w:r>
-      <w:proofErr w:type="spellStart"/>
-      <w:r>
-        <w:t>RESTful</w:t>
-      </w:r>
-      <w:proofErr w:type="spellEnd"/>
-      <w:r>
-        <w:t xml:space="preserve"> con Laravel - Udemy</w:t>
+        <w:t>API RESTful con Laravel - Udemy</w:t>
       </w:r>
     </w:p>
     <w:p>
@@ -41408,7 +41538,15 @@
         <w:ind w:firstLine="0"/>
       </w:pPr>
       <w:r>
-        <w:t xml:space="preserve">2019 Oportunidad de Estudio y trabajo en Organización de Prestigio    </w:t>
+        <w:t xml:space="preserve">2019 </w:t>
+      </w:r>
+      <w:proofErr w:type="gramStart"/>
+      <w:r>
+        <w:t>Oportunidad</w:t>
+      </w:r>
+      <w:proofErr w:type="gramEnd"/>
+      <w:r>
+        <w:t xml:space="preserve"> de Estudio y trabajo en Organización de Prestigio    </w:t>
       </w:r>
       <w:r>
         <w:t xml:space="preserve">   </w:t>
@@ -41506,8 +41644,13 @@
       <w:r>
         <w:t xml:space="preserve"> </w:t>
       </w:r>
-      <w:r>
-        <w:t xml:space="preserve">Foro Innovación y emprendedores – </w:t>
+      <w:proofErr w:type="gramStart"/>
+      <w:r>
+        <w:t>Foro</w:t>
+      </w:r>
+      <w:proofErr w:type="gramEnd"/>
+      <w:r>
+        <w:t xml:space="preserve"> Innovación y emprendedores – </w:t>
       </w:r>
       <w:proofErr w:type="spellStart"/>
       <w:r>
@@ -41571,10 +41714,18 @@
         <w:t>2015</w:t>
       </w:r>
       <w:r>
-        <w:t xml:space="preserve"> M</w:t>
-      </w:r>
-      <w:r>
-        <w:t>odelo 2D Evaluación de procesos de desarrollo de software</w:t>
+        <w:t xml:space="preserve"> </w:t>
+      </w:r>
+      <w:proofErr w:type="gramStart"/>
+      <w:r>
+        <w:t>M</w:t>
+      </w:r>
+      <w:r>
+        <w:t>odelo</w:t>
+      </w:r>
+      <w:proofErr w:type="gramEnd"/>
+      <w:r>
+        <w:t xml:space="preserve"> 2D Evaluación de procesos de desarrollo de software</w:t>
       </w:r>
       <w:r>
         <w:t>.</w:t>
@@ -41589,10 +41740,18 @@
         <w:t>2015</w:t>
       </w:r>
       <w:r>
-        <w:t xml:space="preserve"> C</w:t>
-      </w:r>
-      <w:r>
-        <w:t>urso intensivo de técnicas de estudio – Sistemas de aprendizaje</w:t>
+        <w:t xml:space="preserve"> </w:t>
+      </w:r>
+      <w:proofErr w:type="gramStart"/>
+      <w:r>
+        <w:t>C</w:t>
+      </w:r>
+      <w:r>
+        <w:t>urso</w:t>
+      </w:r>
+      <w:proofErr w:type="gramEnd"/>
+      <w:r>
+        <w:t xml:space="preserve"> intensivo de técnicas de estudio – Sistemas de aprendizaje</w:t>
       </w:r>
       <w:r>
         <w:t>.</w:t>
@@ -42395,8 +42554,13 @@
       <w:r>
         <w:t xml:space="preserve">2019             </w:t>
       </w:r>
-      <w:r>
-        <w:t xml:space="preserve">Banco </w:t>
+      <w:proofErr w:type="gramStart"/>
+      <w:r>
+        <w:t>Banco</w:t>
+      </w:r>
+      <w:proofErr w:type="gramEnd"/>
+      <w:r>
+        <w:t xml:space="preserve"> </w:t>
       </w:r>
       <w:proofErr w:type="spellStart"/>
       <w:r>
@@ -42445,7 +42609,15 @@
       </w:r>
       <w:proofErr w:type="spellEnd"/>
       <w:r>
-        <w:t>. –  Escalafón Docente</w:t>
+        <w:t xml:space="preserve">. </w:t>
+      </w:r>
+      <w:proofErr w:type="gramStart"/>
+      <w:r>
+        <w:t>–  Escalafón</w:t>
+      </w:r>
+      <w:proofErr w:type="gramEnd"/>
+      <w:r>
+        <w:t xml:space="preserve"> Docente</w:t>
       </w:r>
     </w:p>
     <w:p>
@@ -42550,7 +42722,14 @@
       </w:r>
       <w:r>
         <w:tab/>
-        <w:t xml:space="preserve">Voluntariado en </w:t>
+      </w:r>
+      <w:proofErr w:type="gramStart"/>
+      <w:r>
+        <w:t>Voluntariado</w:t>
+      </w:r>
+      <w:proofErr w:type="gramEnd"/>
+      <w:r>
+        <w:t xml:space="preserve"> en </w:t>
       </w:r>
       <w:proofErr w:type="spellStart"/>
       <w:r>
@@ -42571,7 +42750,14 @@
       </w:r>
       <w:r>
         <w:tab/>
-        <w:t xml:space="preserve">Reconocimiento con diploma Excelencia en el 4to Curso de </w:t>
+      </w:r>
+      <w:proofErr w:type="gramStart"/>
+      <w:r>
+        <w:t>Reconocimiento</w:t>
+      </w:r>
+      <w:proofErr w:type="gramEnd"/>
+      <w:r>
+        <w:t xml:space="preserve"> con diploma Excelencia en el 4to Curso de </w:t>
       </w:r>
       <w:r>
         <w:t xml:space="preserve">        </w:t>
@@ -42601,7 +42787,14 @@
       </w:r>
       <w:r>
         <w:tab/>
-        <w:t xml:space="preserve">Practica de KARATE-DO del Club </w:t>
+      </w:r>
+      <w:proofErr w:type="gramStart"/>
+      <w:r>
+        <w:t>Practica</w:t>
+      </w:r>
+      <w:proofErr w:type="gramEnd"/>
+      <w:r>
+        <w:t xml:space="preserve"> de KARATE-DO del Club </w:t>
       </w:r>
       <w:proofErr w:type="spellStart"/>
       <w:r>
@@ -42622,7 +42815,14 @@
       </w:r>
       <w:r>
         <w:tab/>
-        <w:t>Participación en el Festival de Juventud –</w:t>
+      </w:r>
+      <w:proofErr w:type="gramStart"/>
+      <w:r>
+        <w:t>Participación</w:t>
+      </w:r>
+      <w:proofErr w:type="gramEnd"/>
+      <w:r>
+        <w:t xml:space="preserve"> en el Festival de Juventud –</w:t>
       </w:r>
       <w:r>
         <w:t xml:space="preserve"> </w:t>
@@ -42908,6 +43108,7 @@
         <w:docPartUnique/>
       </w:docPartObj>
     </w:sdtPr>
+    <w:sdtEndPr/>
     <w:sdtContent>
       <w:p>
         <w:pPr>
@@ -42995,6 +43196,7 @@
         <w:docPartUnique/>
       </w:docPartObj>
     </w:sdtPr>
+    <w:sdtEndPr/>
     <w:sdtContent>
       <w:p>
         <w:pPr>
@@ -43077,6 +43279,7 @@
         <w:docPartUnique/>
       </w:docPartObj>
     </w:sdtPr>
+    <w:sdtEndPr/>
     <w:sdtContent>
       <w:p>
         <w:pPr>
@@ -43167,6 +43370,7 @@
         <w:docPartUnique/>
       </w:docPartObj>
     </w:sdtPr>
+    <w:sdtEndPr/>
     <w:sdtContent>
       <w:p>
         <w:pPr>
@@ -43249,6 +43453,7 @@
         <w:docPartUnique/>
       </w:docPartObj>
     </w:sdtPr>
+    <w:sdtEndPr/>
     <w:sdtContent>
       <w:p>
         <w:pPr>
@@ -43331,6 +43536,7 @@
         <w:docPartUnique/>
       </w:docPartObj>
     </w:sdtPr>
+    <w:sdtEndPr/>
     <w:sdtContent>
       <w:p>
         <w:pPr>
@@ -43413,6 +43619,7 @@
         <w:docPartUnique/>
       </w:docPartObj>
     </w:sdtPr>
+    <w:sdtEndPr/>
     <w:sdtContent>
       <w:p>
         <w:pPr>
@@ -43788,6 +43995,7 @@
         <w:docPartUnique/>
       </w:docPartObj>
     </w:sdtPr>
+    <w:sdtEndPr/>
     <w:sdtContent>
       <w:p>
         <w:pPr>
@@ -43870,6 +44078,7 @@
         <w:docPartUnique/>
       </w:docPartObj>
     </w:sdtPr>
+    <w:sdtEndPr/>
     <w:sdtContent>
       <w:p>
         <w:pPr>
@@ -43973,21 +44182,21 @@
         <v:path o:extrusionok="f" gradientshapeok="t" o:connecttype="rect"/>
         <o:lock v:ext="edit" aspectratio="t"/>
       </v:shapetype>
-      <v:shape id="_x0000_i1044" type="#_x0000_t75" style="width:48.75pt;height:48.75pt;visibility:visible;mso-wrap-style:square" o:bullet="t">
+      <v:shape id="_x0000_i1029" type="#_x0000_t75" style="width:48.75pt;height:48.75pt;visibility:visible;mso-wrap-style:square" o:bullet="t">
         <v:imagedata r:id="rId1" o:title=""/>
       </v:shape>
     </w:pict>
   </w:numPicBullet>
   <w:numPicBullet w:numPicBulletId="1">
     <w:pict>
-      <v:shape id="_x0000_i1045" type="#_x0000_t75" style="width:50.25pt;height:50.25pt;visibility:visible;mso-wrap-style:square" o:bullet="t">
+      <v:shape id="_x0000_i1030" type="#_x0000_t75" style="width:50.25pt;height:50.25pt;visibility:visible;mso-wrap-style:square" o:bullet="t">
         <v:imagedata r:id="rId2" o:title=""/>
       </v:shape>
     </w:pict>
   </w:numPicBullet>
   <w:numPicBullet w:numPicBulletId="2">
     <w:pict>
-      <v:shape id="_x0000_i1046" type="#_x0000_t75" style="width:48pt;height:48pt;visibility:visible;mso-wrap-style:square" o:bullet="t">
+      <v:shape id="_x0000_i1031" type="#_x0000_t75" style="width:48pt;height:48pt;visibility:visible;mso-wrap-style:square" o:bullet="t">
         <v:imagedata r:id="rId3" o:title=""/>
       </v:shape>
     </w:pict>
@@ -54669,7 +54878,7 @@
 </file>
 
 <file path=customXml/itemProps1.xml><?xml version="1.0" encoding="utf-8"?>
-<ds:datastoreItem xmlns:ds="http://schemas.openxmlformats.org/officeDocument/2006/customXml" ds:itemID="{1A07227C-1E05-435F-83FA-D2C2B4EEEC65}">
+<ds:datastoreItem xmlns:ds="http://schemas.openxmlformats.org/officeDocument/2006/customXml" ds:itemID="{192BF7C8-C8A6-481C-89ED-716686E921D0}">
   <ds:schemaRefs>
     <ds:schemaRef ds:uri="http://schemas.openxmlformats.org/officeDocument/2006/bibliography"/>
   </ds:schemaRefs>

</xml_diff>